<commit_message>
Start 4.1, fix 4.2 formatting
</commit_message>
<xml_diff>
--- a/HW4.docx
+++ b/HW4.docx
@@ -10,9 +10,6 @@
           <w:numId w:val="1"/>
         </w:numPr>
       </w:pPr>
-      <w:r>
-        <w:t>T</w:t>
-      </w:r>
     </w:p>
     <w:p>
       <w:pPr>
@@ -790,7 +787,7 @@
             <w:rFonts w:ascii="Cambria Math" w:eastAsiaTheme="minorEastAsia" w:hAnsi="Cambria Math"/>
             <w:highlight w:val="lightGray"/>
           </w:rPr>
-          <m:t>ϕ+</m:t>
+          <m:t>θ</m:t>
         </m:r>
         <m:d>
           <m:dPr>
@@ -808,21 +805,18 @@
                 <w:rFonts w:ascii="Cambria Math" w:eastAsiaTheme="minorEastAsia" w:hAnsi="Cambria Math"/>
                 <w:highlight w:val="lightGray"/>
               </w:rPr>
-              <m:t>θ-ϕ</m:t>
-            </m:r>
-          </m:e>
-        </m:d>
-        <m:d>
-          <m:dPr>
-            <m:ctrlPr>
-              <w:rPr>
-                <w:rFonts w:ascii="Cambria Math" w:eastAsiaTheme="minorEastAsia" w:hAnsi="Cambria Math"/>
-                <w:i/>
+              <m:t>2</m:t>
+            </m:r>
+            <m:r>
+              <m:rPr>
+                <m:sty m:val="p"/>
+              </m:rPr>
+              <w:rPr>
+                <w:rFonts w:ascii="Cambria Math" w:eastAsiaTheme="minorEastAsia" w:hAnsi="Cambria Math"/>
                 <w:highlight w:val="lightGray"/>
               </w:rPr>
-            </m:ctrlPr>
-          </m:dPr>
-          <m:e>
+              <m:t>Φ</m:t>
+            </m:r>
             <m:sSup>
               <m:sSupPr>
                 <m:ctrlPr>
@@ -850,38 +844,8 @@
                         <w:rFonts w:ascii="Cambria Math" w:eastAsiaTheme="minorEastAsia" w:hAnsi="Cambria Math"/>
                         <w:highlight w:val="lightGray"/>
                       </w:rPr>
-                      <m:t>1-</m:t>
+                      <m:t>-μ</m:t>
                     </m:r>
-                    <m:r>
-                      <m:rPr>
-                        <m:sty m:val="p"/>
-                      </m:rPr>
-                      <w:rPr>
-                        <w:rFonts w:ascii="Cambria Math" w:eastAsiaTheme="minorEastAsia" w:hAnsi="Cambria Math"/>
-                        <w:highlight w:val="lightGray"/>
-                      </w:rPr>
-                      <m:t>Φ</m:t>
-                    </m:r>
-                    <m:d>
-                      <m:dPr>
-                        <m:ctrlPr>
-                          <w:rPr>
-                            <w:rFonts w:ascii="Cambria Math" w:eastAsiaTheme="minorEastAsia" w:hAnsi="Cambria Math"/>
-                            <w:i/>
-                            <w:highlight w:val="lightGray"/>
-                          </w:rPr>
-                        </m:ctrlPr>
-                      </m:dPr>
-                      <m:e>
-                        <m:r>
-                          <w:rPr>
-                            <w:rFonts w:ascii="Cambria Math" w:eastAsiaTheme="minorEastAsia" w:hAnsi="Cambria Math"/>
-                            <w:highlight w:val="lightGray"/>
-                          </w:rPr>
-                          <m:t>-μ</m:t>
-                        </m:r>
-                      </m:e>
-                    </m:d>
                   </m:e>
                 </m:d>
               </m:e>
@@ -900,7 +864,108 @@
                 <w:rFonts w:ascii="Cambria Math" w:eastAsiaTheme="minorEastAsia" w:hAnsi="Cambria Math"/>
                 <w:highlight w:val="lightGray"/>
               </w:rPr>
-              <m:t>+</m:t>
+              <m:t>-2</m:t>
+            </m:r>
+            <m:r>
+              <m:rPr>
+                <m:sty m:val="p"/>
+              </m:rPr>
+              <w:rPr>
+                <w:rFonts w:ascii="Cambria Math" w:eastAsiaTheme="minorEastAsia" w:hAnsi="Cambria Math"/>
+                <w:highlight w:val="lightGray"/>
+              </w:rPr>
+              <m:t>Φ</m:t>
+            </m:r>
+            <m:d>
+              <m:dPr>
+                <m:ctrlPr>
+                  <w:rPr>
+                    <w:rFonts w:ascii="Cambria Math" w:eastAsiaTheme="minorEastAsia" w:hAnsi="Cambria Math"/>
+                    <w:i/>
+                    <w:highlight w:val="lightGray"/>
+                  </w:rPr>
+                </m:ctrlPr>
+              </m:dPr>
+              <m:e>
+                <m:r>
+                  <w:rPr>
+                    <w:rFonts w:ascii="Cambria Math" w:eastAsiaTheme="minorEastAsia" w:hAnsi="Cambria Math"/>
+                    <w:highlight w:val="lightGray"/>
+                  </w:rPr>
+                  <m:t>-μ</m:t>
+                </m:r>
+              </m:e>
+            </m:d>
+            <m:r>
+              <w:rPr>
+                <w:rFonts w:ascii="Cambria Math" w:eastAsiaTheme="minorEastAsia" w:hAnsi="Cambria Math"/>
+                <w:highlight w:val="lightGray"/>
+              </w:rPr>
+              <m:t>+1</m:t>
+            </m:r>
+          </m:e>
+        </m:d>
+        <m:r>
+          <w:rPr>
+            <w:rFonts w:ascii="Cambria Math" w:eastAsiaTheme="minorEastAsia" w:hAnsi="Cambria Math"/>
+            <w:highlight w:val="lightGray"/>
+          </w:rPr>
+          <m:t>+ψ</m:t>
+        </m:r>
+        <m:d>
+          <m:dPr>
+            <m:ctrlPr>
+              <w:rPr>
+                <w:rFonts w:ascii="Cambria Math" w:eastAsiaTheme="minorEastAsia" w:hAnsi="Cambria Math"/>
+                <w:i/>
+                <w:highlight w:val="lightGray"/>
+              </w:rPr>
+            </m:ctrlPr>
+          </m:dPr>
+          <m:e>
+            <m:r>
+              <w:rPr>
+                <w:rFonts w:ascii="Cambria Math" w:eastAsiaTheme="minorEastAsia" w:hAnsi="Cambria Math"/>
+                <w:highlight w:val="lightGray"/>
+              </w:rPr>
+              <m:t>2</m:t>
+            </m:r>
+            <m:r>
+              <m:rPr>
+                <m:sty m:val="p"/>
+              </m:rPr>
+              <w:rPr>
+                <w:rFonts w:ascii="Cambria Math" w:eastAsiaTheme="minorEastAsia" w:hAnsi="Cambria Math"/>
+                <w:highlight w:val="lightGray"/>
+              </w:rPr>
+              <m:t>Φ</m:t>
+            </m:r>
+            <m:d>
+              <m:dPr>
+                <m:ctrlPr>
+                  <w:rPr>
+                    <w:rFonts w:ascii="Cambria Math" w:eastAsiaTheme="minorEastAsia" w:hAnsi="Cambria Math"/>
+                    <w:i/>
+                    <w:highlight w:val="lightGray"/>
+                  </w:rPr>
+                </m:ctrlPr>
+              </m:dPr>
+              <m:e>
+                <m:r>
+                  <w:rPr>
+                    <w:rFonts w:ascii="Cambria Math" w:eastAsiaTheme="minorEastAsia" w:hAnsi="Cambria Math"/>
+                    <w:highlight w:val="lightGray"/>
+                  </w:rPr>
+                  <m:t>-μ</m:t>
+                </m:r>
+              </m:e>
+            </m:d>
+            <m:r>
+              <w:rPr>
+                <w:rFonts w:ascii="Cambria Math" w:eastAsiaTheme="minorEastAsia" w:hAnsi="Cambria Math"/>
+                <w:highlight w:val="lightGray"/>
+              </w:rPr>
+              <m:t>-2</m:t>
             </m:r>
             <m:r>
               <m:rPr>

</xml_diff>